<commit_message>
ds modulo dividen, wt lab 3
</commit_message>
<xml_diff>
--- a/DS PRAC/HACKERRANK/Week 3/HackerRank 3.docx
+++ b/DS PRAC/HACKERRANK/Week 3/HackerRank 3.docx
@@ -32,48 +32,20 @@
         <w:rPr>
           <w:lang w:val="en-BS"/>
         </w:rPr>
-        <w:t>#include &lt;</w:t>
-      </w:r>
-      <w:proofErr w:type="spellStart"/>
-      <w:r>
-        <w:rPr>
-          <w:lang w:val="en-BS"/>
-        </w:rPr>
-        <w:t>cmath</w:t>
-      </w:r>
-      <w:proofErr w:type="spellEnd"/>
-      <w:r>
-        <w:rPr>
-          <w:lang w:val="en-BS"/>
-        </w:rPr>
-        <w:t>&gt;</w:t>
-      </w:r>
-    </w:p>
-    <w:p>
-      <w:pPr>
-        <w:rPr>
-          <w:lang w:val="en-BS"/>
-        </w:rPr>
-      </w:pPr>
-      <w:r>
-        <w:rPr>
-          <w:lang w:val="en-BS"/>
-        </w:rPr>
-        <w:t>#include &lt;</w:t>
-      </w:r>
-      <w:proofErr w:type="spellStart"/>
-      <w:r>
-        <w:rPr>
-          <w:lang w:val="en-BS"/>
-        </w:rPr>
-        <w:t>cstdio</w:t>
-      </w:r>
-      <w:proofErr w:type="spellEnd"/>
-      <w:r>
-        <w:rPr>
-          <w:lang w:val="en-BS"/>
-        </w:rPr>
-        <w:t>&gt;</w:t>
+        <w:t>#include &lt;cmath&gt;</w:t>
+      </w:r>
+    </w:p>
+    <w:p>
+      <w:pPr>
+        <w:rPr>
+          <w:lang w:val="en-BS"/>
+        </w:rPr>
+      </w:pPr>
+      <w:r>
+        <w:rPr>
+          <w:lang w:val="en-BS"/>
+        </w:rPr>
+        <w:t>#include &lt;cstdio&gt;</w:t>
       </w:r>
     </w:p>
     <w:p>
@@ -145,21 +117,7 @@
         <w:rPr>
           <w:lang w:val="en-BS"/>
         </w:rPr>
-        <w:t xml:space="preserve">int </w:t>
-      </w:r>
-      <w:proofErr w:type="gramStart"/>
-      <w:r>
-        <w:rPr>
-          <w:lang w:val="en-BS"/>
-        </w:rPr>
-        <w:t>main(</w:t>
-      </w:r>
-      <w:proofErr w:type="gramEnd"/>
-      <w:r>
-        <w:rPr>
-          <w:lang w:val="en-BS"/>
-        </w:rPr>
-        <w:t>) {</w:t>
+        <w:t>int main() {</w:t>
       </w:r>
     </w:p>
     <w:p>
@@ -212,21 +170,7 @@
         <w:rPr>
           <w:lang w:val="en-BS"/>
         </w:rPr>
-        <w:t xml:space="preserve">    </w:t>
-      </w:r>
-      <w:proofErr w:type="spellStart"/>
-      <w:r>
-        <w:rPr>
-          <w:lang w:val="en-BS"/>
-        </w:rPr>
-        <w:t>cin</w:t>
-      </w:r>
-      <w:proofErr w:type="spellEnd"/>
-      <w:r>
-        <w:rPr>
-          <w:lang w:val="en-BS"/>
-        </w:rPr>
-        <w:t xml:space="preserve"> &gt;&gt; n;</w:t>
+        <w:t>    cin &gt;&gt; n;</w:t>
       </w:r>
     </w:p>
     <w:p>
@@ -259,90 +203,20 @@
         <w:rPr>
           <w:lang w:val="en-BS"/>
         </w:rPr>
-        <w:t xml:space="preserve">    for (int </w:t>
-      </w:r>
-      <w:proofErr w:type="spellStart"/>
-      <w:r>
-        <w:rPr>
-          <w:lang w:val="en-BS"/>
-        </w:rPr>
-        <w:t>i</w:t>
-      </w:r>
-      <w:proofErr w:type="spellEnd"/>
-      <w:r>
-        <w:rPr>
-          <w:lang w:val="en-BS"/>
-        </w:rPr>
-        <w:t xml:space="preserve"> = 0; </w:t>
-      </w:r>
-      <w:proofErr w:type="spellStart"/>
-      <w:r>
-        <w:rPr>
-          <w:lang w:val="en-BS"/>
-        </w:rPr>
-        <w:t>i</w:t>
-      </w:r>
-      <w:proofErr w:type="spellEnd"/>
-      <w:r>
-        <w:rPr>
-          <w:lang w:val="en-BS"/>
-        </w:rPr>
-        <w:t xml:space="preserve"> &lt; n; </w:t>
-      </w:r>
-      <w:proofErr w:type="spellStart"/>
-      <w:r>
-        <w:rPr>
-          <w:lang w:val="en-BS"/>
-        </w:rPr>
-        <w:t>i</w:t>
-      </w:r>
-      <w:proofErr w:type="spellEnd"/>
-      <w:r>
-        <w:rPr>
-          <w:lang w:val="en-BS"/>
-        </w:rPr>
-        <w:t>++) {</w:t>
-      </w:r>
-    </w:p>
-    <w:p>
-      <w:pPr>
-        <w:rPr>
-          <w:lang w:val="en-BS"/>
-        </w:rPr>
-      </w:pPr>
-      <w:r>
-        <w:rPr>
-          <w:lang w:val="en-BS"/>
-        </w:rPr>
-        <w:t xml:space="preserve">        </w:t>
-      </w:r>
-      <w:proofErr w:type="spellStart"/>
-      <w:r>
-        <w:rPr>
-          <w:lang w:val="en-BS"/>
-        </w:rPr>
-        <w:t>cin</w:t>
-      </w:r>
-      <w:proofErr w:type="spellEnd"/>
-      <w:r>
-        <w:rPr>
-          <w:lang w:val="en-BS"/>
-        </w:rPr>
-        <w:t xml:space="preserve"> &gt;&gt; v[</w:t>
-      </w:r>
-      <w:proofErr w:type="spellStart"/>
-      <w:r>
-        <w:rPr>
-          <w:lang w:val="en-BS"/>
-        </w:rPr>
-        <w:t>i</w:t>
-      </w:r>
-      <w:proofErr w:type="spellEnd"/>
-      <w:r>
-        <w:rPr>
-          <w:lang w:val="en-BS"/>
-        </w:rPr>
-        <w:t>];</w:t>
+        <w:t>    for (int i = 0; i &lt; n; i++) {</w:t>
+      </w:r>
+    </w:p>
+    <w:p>
+      <w:pPr>
+        <w:rPr>
+          <w:lang w:val="en-BS"/>
+        </w:rPr>
+      </w:pPr>
+      <w:r>
+        <w:rPr>
+          <w:lang w:val="en-BS"/>
+        </w:rPr>
+        <w:t>        cin &gt;&gt; v[i];</w:t>
       </w:r>
     </w:p>
     <w:p>
@@ -388,83 +262,27 @@
         <w:rPr>
           <w:lang w:val="en-BS"/>
         </w:rPr>
-        <w:t xml:space="preserve">    </w:t>
-      </w:r>
-      <w:proofErr w:type="spellStart"/>
-      <w:r>
-        <w:rPr>
-          <w:lang w:val="en-BS"/>
-        </w:rPr>
-        <w:t>cin</w:t>
-      </w:r>
-      <w:proofErr w:type="spellEnd"/>
-      <w:r>
-        <w:rPr>
-          <w:lang w:val="en-BS"/>
-        </w:rPr>
-        <w:t xml:space="preserve"> &gt;&gt; q; </w:t>
-      </w:r>
-    </w:p>
-    <w:p>
-      <w:pPr>
-        <w:rPr>
-          <w:lang w:val="en-BS"/>
-        </w:rPr>
-      </w:pPr>
-    </w:p>
-    <w:p>
-      <w:pPr>
-        <w:rPr>
-          <w:lang w:val="en-BS"/>
-        </w:rPr>
-      </w:pPr>
-      <w:r>
-        <w:rPr>
-          <w:lang w:val="en-BS"/>
-        </w:rPr>
-        <w:t xml:space="preserve">    for (int </w:t>
-      </w:r>
-      <w:proofErr w:type="spellStart"/>
-      <w:r>
-        <w:rPr>
-          <w:lang w:val="en-BS"/>
-        </w:rPr>
-        <w:t>i</w:t>
-      </w:r>
-      <w:proofErr w:type="spellEnd"/>
-      <w:r>
-        <w:rPr>
-          <w:lang w:val="en-BS"/>
-        </w:rPr>
-        <w:t xml:space="preserve"> = 0; </w:t>
-      </w:r>
-      <w:proofErr w:type="spellStart"/>
-      <w:r>
-        <w:rPr>
-          <w:lang w:val="en-BS"/>
-        </w:rPr>
-        <w:t>i</w:t>
-      </w:r>
-      <w:proofErr w:type="spellEnd"/>
-      <w:r>
-        <w:rPr>
-          <w:lang w:val="en-BS"/>
-        </w:rPr>
-        <w:t xml:space="preserve"> &lt; q; </w:t>
-      </w:r>
-      <w:proofErr w:type="spellStart"/>
-      <w:r>
-        <w:rPr>
-          <w:lang w:val="en-BS"/>
-        </w:rPr>
-        <w:t>i</w:t>
-      </w:r>
-      <w:proofErr w:type="spellEnd"/>
-      <w:r>
-        <w:rPr>
-          <w:lang w:val="en-BS"/>
-        </w:rPr>
-        <w:t>++) {</w:t>
+        <w:t xml:space="preserve">    cin &gt;&gt; q; </w:t>
+      </w:r>
+    </w:p>
+    <w:p>
+      <w:pPr>
+        <w:rPr>
+          <w:lang w:val="en-BS"/>
+        </w:rPr>
+      </w:pPr>
+    </w:p>
+    <w:p>
+      <w:pPr>
+        <w:rPr>
+          <w:lang w:val="en-BS"/>
+        </w:rPr>
+      </w:pPr>
+      <w:r>
+        <w:rPr>
+          <w:lang w:val="en-BS"/>
+        </w:rPr>
+        <w:t>    for (int i = 0; i &lt; q; i++) {</w:t>
       </w:r>
     </w:p>
     <w:p>
@@ -490,202 +308,60 @@
         <w:rPr>
           <w:lang w:val="en-BS"/>
         </w:rPr>
-        <w:t xml:space="preserve">        </w:t>
-      </w:r>
-      <w:proofErr w:type="spellStart"/>
-      <w:r>
-        <w:rPr>
-          <w:lang w:val="en-BS"/>
-        </w:rPr>
-        <w:t>cin</w:t>
-      </w:r>
-      <w:proofErr w:type="spellEnd"/>
-      <w:r>
-        <w:rPr>
-          <w:lang w:val="en-BS"/>
-        </w:rPr>
-        <w:t xml:space="preserve"> &gt;&gt; x; </w:t>
-      </w:r>
-    </w:p>
-    <w:p>
-      <w:pPr>
-        <w:rPr>
-          <w:lang w:val="en-BS"/>
-        </w:rPr>
-      </w:pPr>
-    </w:p>
-    <w:p>
-      <w:pPr>
-        <w:rPr>
-          <w:lang w:val="en-BS"/>
-        </w:rPr>
-      </w:pPr>
-      <w:r>
-        <w:rPr>
-          <w:lang w:val="en-BS"/>
-        </w:rPr>
-        <w:t>        vector&lt;int</w:t>
-      </w:r>
-      <w:proofErr w:type="gramStart"/>
-      <w:r>
-        <w:rPr>
-          <w:lang w:val="en-BS"/>
-        </w:rPr>
-        <w:t>&gt;::</w:t>
-      </w:r>
-      <w:proofErr w:type="gramEnd"/>
-      <w:r>
-        <w:rPr>
-          <w:lang w:val="en-BS"/>
-        </w:rPr>
-        <w:t xml:space="preserve">iterator low = </w:t>
-      </w:r>
-      <w:proofErr w:type="spellStart"/>
-      <w:r>
-        <w:rPr>
-          <w:lang w:val="en-BS"/>
-        </w:rPr>
-        <w:t>lower_bound</w:t>
-      </w:r>
-      <w:proofErr w:type="spellEnd"/>
-      <w:r>
-        <w:rPr>
-          <w:lang w:val="en-BS"/>
-        </w:rPr>
-        <w:t>(</w:t>
-      </w:r>
-      <w:proofErr w:type="spellStart"/>
-      <w:r>
-        <w:rPr>
-          <w:lang w:val="en-BS"/>
-        </w:rPr>
-        <w:t>v.begin</w:t>
-      </w:r>
-      <w:proofErr w:type="spellEnd"/>
-      <w:r>
-        <w:rPr>
-          <w:lang w:val="en-BS"/>
-        </w:rPr>
-        <w:t xml:space="preserve">(), </w:t>
-      </w:r>
-      <w:proofErr w:type="spellStart"/>
-      <w:r>
-        <w:rPr>
-          <w:lang w:val="en-BS"/>
-        </w:rPr>
-        <w:t>v.end</w:t>
-      </w:r>
-      <w:proofErr w:type="spellEnd"/>
-      <w:r>
-        <w:rPr>
-          <w:lang w:val="en-BS"/>
-        </w:rPr>
-        <w:t>(), x);</w:t>
-      </w:r>
-    </w:p>
-    <w:p>
-      <w:pPr>
-        <w:rPr>
-          <w:lang w:val="en-BS"/>
-        </w:rPr>
-      </w:pPr>
-    </w:p>
-    <w:p>
-      <w:pPr>
-        <w:rPr>
-          <w:lang w:val="en-BS"/>
-        </w:rPr>
-      </w:pPr>
-      <w:r>
-        <w:rPr>
-          <w:lang w:val="en-BS"/>
-        </w:rPr>
-        <w:t>        if (</w:t>
-      </w:r>
-      <w:proofErr w:type="gramStart"/>
-      <w:r>
-        <w:rPr>
-          <w:lang w:val="en-BS"/>
-        </w:rPr>
-        <w:t>v[</w:t>
-      </w:r>
-      <w:proofErr w:type="gramEnd"/>
-      <w:r>
-        <w:rPr>
-          <w:lang w:val="en-BS"/>
-        </w:rPr>
-        <w:t xml:space="preserve">low - </w:t>
-      </w:r>
-      <w:proofErr w:type="spellStart"/>
-      <w:r>
-        <w:rPr>
-          <w:lang w:val="en-BS"/>
-        </w:rPr>
-        <w:t>v.begin</w:t>
-      </w:r>
-      <w:proofErr w:type="spellEnd"/>
-      <w:r>
-        <w:rPr>
-          <w:lang w:val="en-BS"/>
-        </w:rPr>
-        <w:t>()] == x) {</w:t>
-      </w:r>
-    </w:p>
-    <w:p>
-      <w:pPr>
-        <w:rPr>
-          <w:lang w:val="en-BS"/>
-        </w:rPr>
-      </w:pPr>
-      <w:r>
-        <w:rPr>
-          <w:lang w:val="en-BS"/>
-        </w:rPr>
-        <w:t xml:space="preserve">            </w:t>
-      </w:r>
-      <w:proofErr w:type="spellStart"/>
-      <w:r>
-        <w:rPr>
-          <w:lang w:val="en-BS"/>
-        </w:rPr>
-        <w:t>cout</w:t>
-      </w:r>
-      <w:proofErr w:type="spellEnd"/>
-      <w:r>
-        <w:rPr>
-          <w:lang w:val="en-BS"/>
-        </w:rPr>
-        <w:t xml:space="preserve"> &lt;&lt; "Yes " &lt;&lt; (low - </w:t>
-      </w:r>
-      <w:proofErr w:type="spellStart"/>
-      <w:proofErr w:type="gramStart"/>
-      <w:r>
-        <w:rPr>
-          <w:lang w:val="en-BS"/>
-        </w:rPr>
-        <w:t>v.begin</w:t>
-      </w:r>
-      <w:proofErr w:type="spellEnd"/>
-      <w:proofErr w:type="gramEnd"/>
-      <w:r>
-        <w:rPr>
-          <w:lang w:val="en-BS"/>
-        </w:rPr>
-        <w:t xml:space="preserve">() + 1) &lt;&lt; </w:t>
-      </w:r>
-      <w:proofErr w:type="spellStart"/>
-      <w:r>
-        <w:rPr>
-          <w:lang w:val="en-BS"/>
-        </w:rPr>
-        <w:t>endl</w:t>
-      </w:r>
-      <w:proofErr w:type="spellEnd"/>
-      <w:r>
-        <w:rPr>
-          <w:lang w:val="en-BS"/>
-        </w:rPr>
-        <w:t xml:space="preserve">; </w:t>
+        <w:t xml:space="preserve">        cin &gt;&gt; x; </w:t>
+      </w:r>
+    </w:p>
+    <w:p>
+      <w:pPr>
+        <w:rPr>
+          <w:lang w:val="en-BS"/>
+        </w:rPr>
+      </w:pPr>
+    </w:p>
+    <w:p>
+      <w:pPr>
+        <w:rPr>
+          <w:lang w:val="en-BS"/>
+        </w:rPr>
+      </w:pPr>
+      <w:r>
+        <w:rPr>
+          <w:lang w:val="en-BS"/>
+        </w:rPr>
+        <w:t>        vector&lt;int&gt;::iterator low = lower_bound(v.begin(), v.end(), x);</w:t>
+      </w:r>
+    </w:p>
+    <w:p>
+      <w:pPr>
+        <w:rPr>
+          <w:lang w:val="en-BS"/>
+        </w:rPr>
+      </w:pPr>
+    </w:p>
+    <w:p>
+      <w:pPr>
+        <w:rPr>
+          <w:lang w:val="en-BS"/>
+        </w:rPr>
+      </w:pPr>
+      <w:r>
+        <w:rPr>
+          <w:lang w:val="en-BS"/>
+        </w:rPr>
+        <w:t>        if (v[low - v.begin()] == x) {</w:t>
+      </w:r>
+    </w:p>
+    <w:p>
+      <w:pPr>
+        <w:rPr>
+          <w:lang w:val="en-BS"/>
+        </w:rPr>
+      </w:pPr>
+      <w:r>
+        <w:rPr>
+          <w:lang w:val="en-BS"/>
+        </w:rPr>
+        <w:t xml:space="preserve">            cout &lt;&lt; "Yes " &lt;&lt; (low - v.begin() + 1) &lt;&lt; endl; </w:t>
       </w:r>
     </w:p>
     <w:p>
@@ -711,51 +387,7 @@
         <w:rPr>
           <w:lang w:val="en-BS"/>
         </w:rPr>
-        <w:t xml:space="preserve">            </w:t>
-      </w:r>
-      <w:proofErr w:type="spellStart"/>
-      <w:r>
-        <w:rPr>
-          <w:lang w:val="en-BS"/>
-        </w:rPr>
-        <w:t>cout</w:t>
-      </w:r>
-      <w:proofErr w:type="spellEnd"/>
-      <w:r>
-        <w:rPr>
-          <w:lang w:val="en-BS"/>
-        </w:rPr>
-        <w:t xml:space="preserve"> &lt;&lt; "No " &lt;&lt; (low - </w:t>
-      </w:r>
-      <w:proofErr w:type="spellStart"/>
-      <w:proofErr w:type="gramStart"/>
-      <w:r>
-        <w:rPr>
-          <w:lang w:val="en-BS"/>
-        </w:rPr>
-        <w:t>v.begin</w:t>
-      </w:r>
-      <w:proofErr w:type="spellEnd"/>
-      <w:proofErr w:type="gramEnd"/>
-      <w:r>
-        <w:rPr>
-          <w:lang w:val="en-BS"/>
-        </w:rPr>
-        <w:t xml:space="preserve">() + 1) &lt;&lt; </w:t>
-      </w:r>
-      <w:proofErr w:type="spellStart"/>
-      <w:r>
-        <w:rPr>
-          <w:lang w:val="en-BS"/>
-        </w:rPr>
-        <w:t>endl</w:t>
-      </w:r>
-      <w:proofErr w:type="spellEnd"/>
-      <w:r>
-        <w:rPr>
-          <w:lang w:val="en-BS"/>
-        </w:rPr>
-        <w:t xml:space="preserve">; </w:t>
+        <w:t xml:space="preserve">            cout &lt;&lt; "No " &lt;&lt; (low - v.begin() + 1) &lt;&lt; endl; </w:t>
       </w:r>
     </w:p>
     <w:p>
@@ -831,6 +463,9 @@
     <w:p/>
     <w:p>
       <w:r>
+        <w:rPr>
+          <w:noProof/>
+        </w:rPr>
         <w:drawing>
           <wp:inline distT="0" distB="0" distL="0" distR="0" wp14:anchorId="4B160370" wp14:editId="3FF185B0">
             <wp:extent cx="5756699" cy="3192780"/>
@@ -902,48 +537,20 @@
         <w:rPr>
           <w:lang w:val="en-BS"/>
         </w:rPr>
-        <w:t>#include &lt;</w:t>
-      </w:r>
-      <w:proofErr w:type="spellStart"/>
-      <w:r>
-        <w:rPr>
-          <w:lang w:val="en-BS"/>
-        </w:rPr>
-        <w:t>cmath</w:t>
-      </w:r>
-      <w:proofErr w:type="spellEnd"/>
-      <w:r>
-        <w:rPr>
-          <w:lang w:val="en-BS"/>
-        </w:rPr>
-        <w:t>&gt;</w:t>
-      </w:r>
-    </w:p>
-    <w:p>
-      <w:pPr>
-        <w:rPr>
-          <w:lang w:val="en-BS"/>
-        </w:rPr>
-      </w:pPr>
-      <w:r>
-        <w:rPr>
-          <w:lang w:val="en-BS"/>
-        </w:rPr>
-        <w:t>#include &lt;</w:t>
-      </w:r>
-      <w:proofErr w:type="spellStart"/>
-      <w:r>
-        <w:rPr>
-          <w:lang w:val="en-BS"/>
-        </w:rPr>
-        <w:t>cstdio</w:t>
-      </w:r>
-      <w:proofErr w:type="spellEnd"/>
-      <w:r>
-        <w:rPr>
-          <w:lang w:val="en-BS"/>
-        </w:rPr>
-        <w:t>&gt;</w:t>
+        <w:t>#include &lt;cmath&gt;</w:t>
+      </w:r>
+    </w:p>
+    <w:p>
+      <w:pPr>
+        <w:rPr>
+          <w:lang w:val="en-BS"/>
+        </w:rPr>
+      </w:pPr>
+      <w:r>
+        <w:rPr>
+          <w:lang w:val="en-BS"/>
+        </w:rPr>
+        <w:t>#include &lt;cstdio&gt;</w:t>
       </w:r>
     </w:p>
     <w:p>
@@ -1028,21 +635,7 @@
         <w:rPr>
           <w:lang w:val="en-BS"/>
         </w:rPr>
-        <w:t xml:space="preserve">int </w:t>
-      </w:r>
-      <w:proofErr w:type="gramStart"/>
-      <w:r>
-        <w:rPr>
-          <w:lang w:val="en-BS"/>
-        </w:rPr>
-        <w:t>main(</w:t>
-      </w:r>
-      <w:proofErr w:type="gramEnd"/>
-      <w:r>
-        <w:rPr>
-          <w:lang w:val="en-BS"/>
-        </w:rPr>
-        <w:t>) {</w:t>
+        <w:t>int main() {</w:t>
       </w:r>
     </w:p>
     <w:p>
@@ -1108,90 +701,20 @@
         <w:rPr>
           <w:lang w:val="en-BS"/>
         </w:rPr>
-        <w:t xml:space="preserve">    </w:t>
-      </w:r>
-      <w:proofErr w:type="spellStart"/>
-      <w:r>
-        <w:rPr>
-          <w:lang w:val="en-BS"/>
-        </w:rPr>
-        <w:t>cin</w:t>
-      </w:r>
-      <w:proofErr w:type="spellEnd"/>
-      <w:r>
-        <w:rPr>
-          <w:lang w:val="en-BS"/>
-        </w:rPr>
-        <w:t>&gt;&gt;Q;</w:t>
-      </w:r>
-    </w:p>
-    <w:p>
-      <w:pPr>
-        <w:rPr>
-          <w:lang w:val="en-BS"/>
-        </w:rPr>
-      </w:pPr>
-      <w:r>
-        <w:rPr>
-          <w:lang w:val="en-BS"/>
-        </w:rPr>
-        <w:t xml:space="preserve">    </w:t>
-      </w:r>
-      <w:proofErr w:type="gramStart"/>
-      <w:r>
-        <w:rPr>
-          <w:lang w:val="en-BS"/>
-        </w:rPr>
-        <w:t>for(</w:t>
-      </w:r>
-      <w:proofErr w:type="gramEnd"/>
-      <w:r>
-        <w:rPr>
-          <w:lang w:val="en-BS"/>
-        </w:rPr>
-        <w:t xml:space="preserve">int </w:t>
-      </w:r>
-      <w:proofErr w:type="spellStart"/>
-      <w:r>
-        <w:rPr>
-          <w:lang w:val="en-BS"/>
-        </w:rPr>
-        <w:t>i</w:t>
-      </w:r>
-      <w:proofErr w:type="spellEnd"/>
-      <w:r>
-        <w:rPr>
-          <w:lang w:val="en-BS"/>
-        </w:rPr>
-        <w:t xml:space="preserve">=0; </w:t>
-      </w:r>
-      <w:proofErr w:type="spellStart"/>
-      <w:r>
-        <w:rPr>
-          <w:lang w:val="en-BS"/>
-        </w:rPr>
-        <w:t>i</w:t>
-      </w:r>
-      <w:proofErr w:type="spellEnd"/>
-      <w:r>
-        <w:rPr>
-          <w:lang w:val="en-BS"/>
-        </w:rPr>
-        <w:t xml:space="preserve">&lt;Q; </w:t>
-      </w:r>
-      <w:proofErr w:type="spellStart"/>
-      <w:r>
-        <w:rPr>
-          <w:lang w:val="en-BS"/>
-        </w:rPr>
-        <w:t>i</w:t>
-      </w:r>
-      <w:proofErr w:type="spellEnd"/>
-      <w:r>
-        <w:rPr>
-          <w:lang w:val="en-BS"/>
-        </w:rPr>
-        <w:t>++){</w:t>
+        <w:t>    cin&gt;&gt;Q;</w:t>
+      </w:r>
+    </w:p>
+    <w:p>
+      <w:pPr>
+        <w:rPr>
+          <w:lang w:val="en-BS"/>
+        </w:rPr>
+      </w:pPr>
+      <w:r>
+        <w:rPr>
+          <w:lang w:val="en-BS"/>
+        </w:rPr>
+        <w:t>    for(int i=0; i&lt;Q; i++){</w:t>
       </w:r>
     </w:p>
     <w:p>
@@ -1230,48 +753,20 @@
         <w:rPr>
           <w:lang w:val="en-BS"/>
         </w:rPr>
-        <w:t xml:space="preserve">        </w:t>
-      </w:r>
-      <w:proofErr w:type="spellStart"/>
-      <w:r>
-        <w:rPr>
-          <w:lang w:val="en-BS"/>
-        </w:rPr>
-        <w:t>cin</w:t>
-      </w:r>
-      <w:proofErr w:type="spellEnd"/>
-      <w:r>
-        <w:rPr>
-          <w:lang w:val="en-BS"/>
-        </w:rPr>
-        <w:t>&gt;&gt;query;</w:t>
-      </w:r>
-    </w:p>
-    <w:p>
-      <w:pPr>
-        <w:rPr>
-          <w:lang w:val="en-BS"/>
-        </w:rPr>
-      </w:pPr>
-      <w:r>
-        <w:rPr>
-          <w:lang w:val="en-BS"/>
-        </w:rPr>
-        <w:t xml:space="preserve">        </w:t>
-      </w:r>
-      <w:proofErr w:type="spellStart"/>
-      <w:r>
-        <w:rPr>
-          <w:lang w:val="en-BS"/>
-        </w:rPr>
-        <w:t>cin</w:t>
-      </w:r>
-      <w:proofErr w:type="spellEnd"/>
-      <w:r>
-        <w:rPr>
-          <w:lang w:val="en-BS"/>
-        </w:rPr>
-        <w:t>&gt;&gt;x;</w:t>
+        <w:t>        cin&gt;&gt;query;</w:t>
+      </w:r>
+    </w:p>
+    <w:p>
+      <w:pPr>
+        <w:rPr>
+          <w:lang w:val="en-BS"/>
+        </w:rPr>
+      </w:pPr>
+      <w:r>
+        <w:rPr>
+          <w:lang w:val="en-BS"/>
+        </w:rPr>
+        <w:t>        cin&gt;&gt;x;</w:t>
       </w:r>
     </w:p>
     <w:p>
@@ -1310,23 +805,7 @@
         <w:rPr>
           <w:lang w:val="en-BS"/>
         </w:rPr>
-        <w:t xml:space="preserve">            </w:t>
-      </w:r>
-      <w:proofErr w:type="spellStart"/>
-      <w:proofErr w:type="gramStart"/>
-      <w:r>
-        <w:rPr>
-          <w:lang w:val="en-BS"/>
-        </w:rPr>
-        <w:t>s.insert</w:t>
-      </w:r>
-      <w:proofErr w:type="spellEnd"/>
-      <w:proofErr w:type="gramEnd"/>
-      <w:r>
-        <w:rPr>
-          <w:lang w:val="en-BS"/>
-        </w:rPr>
-        <w:t>(x);</w:t>
+        <w:t>            s.insert(x);</w:t>
       </w:r>
     </w:p>
     <w:p>
@@ -1365,23 +844,7 @@
         <w:rPr>
           <w:lang w:val="en-BS"/>
         </w:rPr>
-        <w:t xml:space="preserve">            </w:t>
-      </w:r>
-      <w:proofErr w:type="spellStart"/>
-      <w:proofErr w:type="gramStart"/>
-      <w:r>
-        <w:rPr>
-          <w:lang w:val="en-BS"/>
-        </w:rPr>
-        <w:t>s.erase</w:t>
-      </w:r>
-      <w:proofErr w:type="spellEnd"/>
-      <w:proofErr w:type="gramEnd"/>
-      <w:r>
-        <w:rPr>
-          <w:lang w:val="en-BS"/>
-        </w:rPr>
-        <w:t>(x);</w:t>
+        <w:t>            s.erase(x);</w:t>
       </w:r>
     </w:p>
     <w:p>
@@ -1420,37 +883,7 @@
         <w:rPr>
           <w:lang w:val="en-BS"/>
         </w:rPr>
-        <w:t xml:space="preserve">            auto </w:t>
-      </w:r>
-      <w:proofErr w:type="spellStart"/>
-      <w:r>
-        <w:rPr>
-          <w:lang w:val="en-BS"/>
-        </w:rPr>
-        <w:t>itr</w:t>
-      </w:r>
-      <w:proofErr w:type="spellEnd"/>
-      <w:r>
-        <w:rPr>
-          <w:lang w:val="en-BS"/>
-        </w:rPr>
-        <w:t>=</w:t>
-      </w:r>
-      <w:proofErr w:type="spellStart"/>
-      <w:proofErr w:type="gramStart"/>
-      <w:r>
-        <w:rPr>
-          <w:lang w:val="en-BS"/>
-        </w:rPr>
-        <w:t>s.find</w:t>
-      </w:r>
-      <w:proofErr w:type="spellEnd"/>
-      <w:proofErr w:type="gramEnd"/>
-      <w:r>
-        <w:rPr>
-          <w:lang w:val="en-BS"/>
-        </w:rPr>
-        <w:t>(x);</w:t>
+        <w:t>            auto itr=s.find(x);</w:t>
       </w:r>
     </w:p>
     <w:p>
@@ -1476,84 +909,20 @@
         <w:rPr>
           <w:lang w:val="en-BS"/>
         </w:rPr>
-        <w:t xml:space="preserve">            </w:t>
-      </w:r>
-      <w:proofErr w:type="gramStart"/>
-      <w:r>
-        <w:rPr>
-          <w:lang w:val="en-BS"/>
-        </w:rPr>
-        <w:t>if(</w:t>
-      </w:r>
-      <w:proofErr w:type="spellStart"/>
-      <w:proofErr w:type="gramEnd"/>
-      <w:r>
-        <w:rPr>
-          <w:lang w:val="en-BS"/>
-        </w:rPr>
-        <w:t>itr</w:t>
-      </w:r>
-      <w:proofErr w:type="spellEnd"/>
-      <w:r>
-        <w:rPr>
-          <w:lang w:val="en-BS"/>
-        </w:rPr>
-        <w:t xml:space="preserve"> !=</w:t>
-      </w:r>
-      <w:proofErr w:type="spellStart"/>
-      <w:r>
-        <w:rPr>
-          <w:lang w:val="en-BS"/>
-        </w:rPr>
-        <w:t>s.end</w:t>
-      </w:r>
-      <w:proofErr w:type="spellEnd"/>
-      <w:r>
-        <w:rPr>
-          <w:lang w:val="en-BS"/>
-        </w:rPr>
-        <w:t>()) {</w:t>
-      </w:r>
-    </w:p>
-    <w:p>
-      <w:pPr>
-        <w:rPr>
-          <w:lang w:val="en-BS"/>
-        </w:rPr>
-      </w:pPr>
-      <w:r>
-        <w:rPr>
-          <w:lang w:val="en-BS"/>
-        </w:rPr>
-        <w:t xml:space="preserve">                </w:t>
-      </w:r>
-      <w:proofErr w:type="spellStart"/>
-      <w:r>
-        <w:rPr>
-          <w:lang w:val="en-BS"/>
-        </w:rPr>
-        <w:t>cout</w:t>
-      </w:r>
-      <w:proofErr w:type="spellEnd"/>
-      <w:r>
-        <w:rPr>
-          <w:lang w:val="en-BS"/>
-        </w:rPr>
-        <w:t>&lt;&lt;"Yes"&lt;&lt;</w:t>
-      </w:r>
-      <w:proofErr w:type="spellStart"/>
-      <w:r>
-        <w:rPr>
-          <w:lang w:val="en-BS"/>
-        </w:rPr>
-        <w:t>endl</w:t>
-      </w:r>
-      <w:proofErr w:type="spellEnd"/>
-      <w:r>
-        <w:rPr>
-          <w:lang w:val="en-BS"/>
-        </w:rPr>
-        <w:t>;</w:t>
+        <w:t>            if(itr !=s.end()) {</w:t>
+      </w:r>
+    </w:p>
+    <w:p>
+      <w:pPr>
+        <w:rPr>
+          <w:lang w:val="en-BS"/>
+        </w:rPr>
+      </w:pPr>
+      <w:r>
+        <w:rPr>
+          <w:lang w:val="en-BS"/>
+        </w:rPr>
+        <w:t>                cout&lt;&lt;"Yes"&lt;&lt;endl;</w:t>
       </w:r>
     </w:p>
     <w:p>
@@ -1580,56 +949,20 @@
         <w:rPr>
           <w:lang w:val="en-BS"/>
         </w:rPr>
-        <w:t xml:space="preserve">            </w:t>
-      </w:r>
-      <w:proofErr w:type="gramStart"/>
-      <w:r>
-        <w:rPr>
-          <w:lang w:val="en-BS"/>
-        </w:rPr>
-        <w:t>else{</w:t>
-      </w:r>
-      <w:proofErr w:type="gramEnd"/>
-    </w:p>
-    <w:p>
-      <w:pPr>
-        <w:rPr>
-          <w:lang w:val="en-BS"/>
-        </w:rPr>
-      </w:pPr>
-      <w:r>
-        <w:rPr>
-          <w:lang w:val="en-BS"/>
-        </w:rPr>
-        <w:t>                 </w:t>
-      </w:r>
-      <w:proofErr w:type="spellStart"/>
-      <w:r>
-        <w:rPr>
-          <w:lang w:val="en-BS"/>
-        </w:rPr>
-        <w:t>cout</w:t>
-      </w:r>
-      <w:proofErr w:type="spellEnd"/>
-      <w:r>
-        <w:rPr>
-          <w:lang w:val="en-BS"/>
-        </w:rPr>
-        <w:t>&lt;&lt;"No"&lt;&lt;</w:t>
-      </w:r>
-      <w:proofErr w:type="spellStart"/>
-      <w:r>
-        <w:rPr>
-          <w:lang w:val="en-BS"/>
-        </w:rPr>
-        <w:t>endl</w:t>
-      </w:r>
-      <w:proofErr w:type="spellEnd"/>
-      <w:r>
-        <w:rPr>
-          <w:lang w:val="en-BS"/>
-        </w:rPr>
-        <w:t>;</w:t>
+        <w:t>            else{</w:t>
+      </w:r>
+    </w:p>
+    <w:p>
+      <w:pPr>
+        <w:rPr>
+          <w:lang w:val="en-BS"/>
+        </w:rPr>
+      </w:pPr>
+      <w:r>
+        <w:rPr>
+          <w:lang w:val="en-BS"/>
+        </w:rPr>
+        <w:t>                 cout&lt;&lt;"No"&lt;&lt;endl;</w:t>
       </w:r>
     </w:p>
     <w:p>
@@ -1747,6 +1080,9 @@
     <w:p/>
     <w:p>
       <w:r>
+        <w:rPr>
+          <w:noProof/>
+        </w:rPr>
         <w:drawing>
           <wp:inline distT="0" distB="0" distL="0" distR="0" wp14:anchorId="6C81BC3C" wp14:editId="25B4C17A">
             <wp:extent cx="5731510" cy="3244850"/>
@@ -1821,48 +1157,20 @@
         <w:rPr>
           <w:lang w:val="en-BS"/>
         </w:rPr>
-        <w:t>#include &lt;</w:t>
-      </w:r>
-      <w:proofErr w:type="spellStart"/>
-      <w:r>
-        <w:rPr>
-          <w:lang w:val="en-BS"/>
-        </w:rPr>
-        <w:t>cmath</w:t>
-      </w:r>
-      <w:proofErr w:type="spellEnd"/>
-      <w:r>
-        <w:rPr>
-          <w:lang w:val="en-BS"/>
-        </w:rPr>
-        <w:t>&gt;</w:t>
-      </w:r>
-    </w:p>
-    <w:p>
-      <w:pPr>
-        <w:rPr>
-          <w:lang w:val="en-BS"/>
-        </w:rPr>
-      </w:pPr>
-      <w:r>
-        <w:rPr>
-          <w:lang w:val="en-BS"/>
-        </w:rPr>
-        <w:t>#include &lt;</w:t>
-      </w:r>
-      <w:proofErr w:type="spellStart"/>
-      <w:r>
-        <w:rPr>
-          <w:lang w:val="en-BS"/>
-        </w:rPr>
-        <w:t>cstdio</w:t>
-      </w:r>
-      <w:proofErr w:type="spellEnd"/>
-      <w:r>
-        <w:rPr>
-          <w:lang w:val="en-BS"/>
-        </w:rPr>
-        <w:t>&gt;</w:t>
+        <w:t>#include &lt;cmath&gt;</w:t>
+      </w:r>
+    </w:p>
+    <w:p>
+      <w:pPr>
+        <w:rPr>
+          <w:lang w:val="en-BS"/>
+        </w:rPr>
+      </w:pPr>
+      <w:r>
+        <w:rPr>
+          <w:lang w:val="en-BS"/>
+        </w:rPr>
+        <w:t>#include &lt;cstdio&gt;</w:t>
       </w:r>
     </w:p>
     <w:p>
@@ -1960,21 +1268,7 @@
         <w:rPr>
           <w:lang w:val="en-BS"/>
         </w:rPr>
-        <w:t xml:space="preserve">int </w:t>
-      </w:r>
-      <w:proofErr w:type="gramStart"/>
-      <w:r>
-        <w:rPr>
-          <w:lang w:val="en-BS"/>
-        </w:rPr>
-        <w:t>main(</w:t>
-      </w:r>
-      <w:proofErr w:type="gramEnd"/>
-      <w:r>
-        <w:rPr>
-          <w:lang w:val="en-BS"/>
-        </w:rPr>
-        <w:t>) {</w:t>
+        <w:t>int main() {</w:t>
       </w:r>
     </w:p>
     <w:p>
@@ -2066,21 +1360,7 @@
         <w:rPr>
           <w:lang w:val="en-BS"/>
         </w:rPr>
-        <w:t xml:space="preserve">    </w:t>
-      </w:r>
-      <w:proofErr w:type="spellStart"/>
-      <w:r>
-        <w:rPr>
-          <w:lang w:val="en-BS"/>
-        </w:rPr>
-        <w:t>cin</w:t>
-      </w:r>
-      <w:proofErr w:type="spellEnd"/>
-      <w:r>
-        <w:rPr>
-          <w:lang w:val="en-BS"/>
-        </w:rPr>
-        <w:t>&gt;&gt;n;</w:t>
+        <w:t>    cin&gt;&gt;n;</w:t>
       </w:r>
     </w:p>
     <w:p>
@@ -2119,49 +1399,7 @@
         <w:rPr>
           <w:lang w:val="en-BS"/>
         </w:rPr>
-        <w:t xml:space="preserve">    </w:t>
-      </w:r>
-      <w:proofErr w:type="gramStart"/>
-      <w:r>
-        <w:rPr>
-          <w:lang w:val="en-BS"/>
-        </w:rPr>
-        <w:t>for(</w:t>
-      </w:r>
-      <w:proofErr w:type="gramEnd"/>
-      <w:r>
-        <w:rPr>
-          <w:lang w:val="en-BS"/>
-        </w:rPr>
-        <w:t xml:space="preserve">int </w:t>
-      </w:r>
-      <w:proofErr w:type="spellStart"/>
-      <w:r>
-        <w:rPr>
-          <w:lang w:val="en-BS"/>
-        </w:rPr>
-        <w:t>i</w:t>
-      </w:r>
-      <w:proofErr w:type="spellEnd"/>
-      <w:r>
-        <w:rPr>
-          <w:lang w:val="en-BS"/>
-        </w:rPr>
-        <w:t>=0;i&lt;</w:t>
-      </w:r>
-      <w:proofErr w:type="spellStart"/>
-      <w:r>
-        <w:rPr>
-          <w:lang w:val="en-BS"/>
-        </w:rPr>
-        <w:t>n;i</w:t>
-      </w:r>
-      <w:proofErr w:type="spellEnd"/>
-      <w:r>
-        <w:rPr>
-          <w:lang w:val="en-BS"/>
-        </w:rPr>
-        <w:t>++)</w:t>
+        <w:t>    for(int i=0;i&lt;n;i++)</w:t>
       </w:r>
     </w:p>
     <w:p>
@@ -2187,21 +1425,7 @@
         <w:rPr>
           <w:lang w:val="en-BS"/>
         </w:rPr>
-        <w:t xml:space="preserve">        </w:t>
-      </w:r>
-      <w:proofErr w:type="spellStart"/>
-      <w:r>
-        <w:rPr>
-          <w:lang w:val="en-BS"/>
-        </w:rPr>
-        <w:t>cin</w:t>
-      </w:r>
-      <w:proofErr w:type="spellEnd"/>
-      <w:r>
-        <w:rPr>
-          <w:lang w:val="en-BS"/>
-        </w:rPr>
-        <w:t>&gt;&gt;query;</w:t>
+        <w:t>        cin&gt;&gt;query;</w:t>
       </w:r>
     </w:p>
     <w:p>
@@ -2240,21 +1464,7 @@
         <w:rPr>
           <w:lang w:val="en-BS"/>
         </w:rPr>
-        <w:t xml:space="preserve">            </w:t>
-      </w:r>
-      <w:proofErr w:type="spellStart"/>
-      <w:r>
-        <w:rPr>
-          <w:lang w:val="en-BS"/>
-        </w:rPr>
-        <w:t>cin</w:t>
-      </w:r>
-      <w:proofErr w:type="spellEnd"/>
-      <w:r>
-        <w:rPr>
-          <w:lang w:val="en-BS"/>
-        </w:rPr>
-        <w:t>&gt;&gt;name&gt;&gt;marks;</w:t>
+        <w:t>            cin&gt;&gt;name&gt;&gt;marks;</w:t>
       </w:r>
     </w:p>
     <w:p>
@@ -2293,21 +1503,7 @@
         <w:rPr>
           <w:lang w:val="en-BS"/>
         </w:rPr>
-        <w:t xml:space="preserve">        </w:t>
-      </w:r>
-      <w:proofErr w:type="gramStart"/>
-      <w:r>
-        <w:rPr>
-          <w:lang w:val="en-BS"/>
-        </w:rPr>
-        <w:t>if(</w:t>
-      </w:r>
-      <w:proofErr w:type="gramEnd"/>
-      <w:r>
-        <w:rPr>
-          <w:lang w:val="en-BS"/>
-        </w:rPr>
-        <w:t>query==2 || query==3)</w:t>
+        <w:t>        if(query==2 || query==3)</w:t>
       </w:r>
     </w:p>
     <w:p>
@@ -2333,21 +1529,7 @@
         <w:rPr>
           <w:lang w:val="en-BS"/>
         </w:rPr>
-        <w:t xml:space="preserve">            </w:t>
-      </w:r>
-      <w:proofErr w:type="spellStart"/>
-      <w:r>
-        <w:rPr>
-          <w:lang w:val="en-BS"/>
-        </w:rPr>
-        <w:t>cin</w:t>
-      </w:r>
-      <w:proofErr w:type="spellEnd"/>
-      <w:r>
-        <w:rPr>
-          <w:lang w:val="en-BS"/>
-        </w:rPr>
-        <w:t>&gt;&gt;name;</w:t>
+        <w:t>            cin&gt;&gt;name;</w:t>
       </w:r>
     </w:p>
     <w:p>
@@ -2413,51 +1595,59 @@
         <w:rPr>
           <w:lang w:val="en-BS"/>
         </w:rPr>
+        <w:t xml:space="preserve">        students.insert(make_pair(name,marks)); </w:t>
+      </w:r>
+    </w:p>
+    <w:p>
+      <w:pPr>
+        <w:rPr>
+          <w:lang w:val="en-BS"/>
+        </w:rPr>
+      </w:pPr>
+      <w:r>
+        <w:rPr>
+          <w:lang w:val="en-BS"/>
+        </w:rPr>
+        <w:t>        break;</w:t>
+      </w:r>
+    </w:p>
+    <w:p>
+      <w:pPr>
+        <w:rPr>
+          <w:lang w:val="en-BS"/>
+        </w:rPr>
+      </w:pPr>
+      <w:r>
+        <w:rPr>
+          <w:lang w:val="en-BS"/>
+        </w:rPr>
         <w:t xml:space="preserve">        </w:t>
       </w:r>
-      <w:proofErr w:type="spellStart"/>
-      <w:proofErr w:type="gramStart"/>
-      <w:r>
-        <w:rPr>
-          <w:lang w:val="en-BS"/>
-        </w:rPr>
-        <w:t>students.insert</w:t>
-      </w:r>
-      <w:proofErr w:type="spellEnd"/>
-      <w:proofErr w:type="gramEnd"/>
-      <w:r>
-        <w:rPr>
-          <w:lang w:val="en-BS"/>
-        </w:rPr>
-        <w:t>(</w:t>
-      </w:r>
-      <w:proofErr w:type="spellStart"/>
-      <w:r>
-        <w:rPr>
-          <w:lang w:val="en-BS"/>
-        </w:rPr>
-        <w:t>make_pair</w:t>
-      </w:r>
-      <w:proofErr w:type="spellEnd"/>
-      <w:r>
-        <w:rPr>
-          <w:lang w:val="en-BS"/>
-        </w:rPr>
-        <w:t>(</w:t>
-      </w:r>
-      <w:proofErr w:type="spellStart"/>
-      <w:r>
-        <w:rPr>
-          <w:lang w:val="en-BS"/>
-        </w:rPr>
-        <w:t>name,marks</w:t>
-      </w:r>
-      <w:proofErr w:type="spellEnd"/>
-      <w:r>
-        <w:rPr>
-          <w:lang w:val="en-BS"/>
-        </w:rPr>
-        <w:t xml:space="preserve">)); </w:t>
+    </w:p>
+    <w:p>
+      <w:pPr>
+        <w:rPr>
+          <w:lang w:val="en-BS"/>
+        </w:rPr>
+      </w:pPr>
+      <w:r>
+        <w:rPr>
+          <w:lang w:val="en-BS"/>
+        </w:rPr>
+        <w:t>        case 2:</w:t>
+      </w:r>
+    </w:p>
+    <w:p>
+      <w:pPr>
+        <w:rPr>
+          <w:lang w:val="en-BS"/>
+        </w:rPr>
+      </w:pPr>
+      <w:r>
+        <w:rPr>
+          <w:lang w:val="en-BS"/>
+        </w:rPr>
+        <w:t>        students.erase(name);</w:t>
       </w:r>
     </w:p>
     <w:p>
@@ -2496,36 +1686,20 @@
         <w:rPr>
           <w:lang w:val="en-BS"/>
         </w:rPr>
-        <w:t>        case 2:</w:t>
-      </w:r>
-    </w:p>
-    <w:p>
-      <w:pPr>
-        <w:rPr>
-          <w:lang w:val="en-BS"/>
-        </w:rPr>
-      </w:pPr>
-      <w:r>
-        <w:rPr>
-          <w:lang w:val="en-BS"/>
-        </w:rPr>
-        <w:t xml:space="preserve">        </w:t>
-      </w:r>
-      <w:proofErr w:type="spellStart"/>
-      <w:proofErr w:type="gramStart"/>
-      <w:r>
-        <w:rPr>
-          <w:lang w:val="en-BS"/>
-        </w:rPr>
-        <w:t>students.erase</w:t>
-      </w:r>
-      <w:proofErr w:type="spellEnd"/>
-      <w:proofErr w:type="gramEnd"/>
-      <w:r>
-        <w:rPr>
-          <w:lang w:val="en-BS"/>
-        </w:rPr>
-        <w:t>(name);</w:t>
+        <w:t>        case 3:</w:t>
+      </w:r>
+    </w:p>
+    <w:p>
+      <w:pPr>
+        <w:rPr>
+          <w:lang w:val="en-BS"/>
+        </w:rPr>
+      </w:pPr>
+      <w:r>
+        <w:rPr>
+          <w:lang w:val="en-BS"/>
+        </w:rPr>
+        <w:t>        cout&lt;&lt;students[name]&lt;&lt;"\n";</w:t>
       </w:r>
     </w:p>
     <w:p>
@@ -2551,72 +1725,6 @@
         <w:rPr>
           <w:lang w:val="en-BS"/>
         </w:rPr>
-        <w:t xml:space="preserve">        </w:t>
-      </w:r>
-    </w:p>
-    <w:p>
-      <w:pPr>
-        <w:rPr>
-          <w:lang w:val="en-BS"/>
-        </w:rPr>
-      </w:pPr>
-      <w:r>
-        <w:rPr>
-          <w:lang w:val="en-BS"/>
-        </w:rPr>
-        <w:t>        case 3:</w:t>
-      </w:r>
-    </w:p>
-    <w:p>
-      <w:pPr>
-        <w:rPr>
-          <w:lang w:val="en-BS"/>
-        </w:rPr>
-      </w:pPr>
-      <w:r>
-        <w:rPr>
-          <w:lang w:val="en-BS"/>
-        </w:rPr>
-        <w:t xml:space="preserve">        </w:t>
-      </w:r>
-      <w:proofErr w:type="spellStart"/>
-      <w:r>
-        <w:rPr>
-          <w:lang w:val="en-BS"/>
-        </w:rPr>
-        <w:t>cout</w:t>
-      </w:r>
-      <w:proofErr w:type="spellEnd"/>
-      <w:r>
-        <w:rPr>
-          <w:lang w:val="en-BS"/>
-        </w:rPr>
-        <w:t>&lt;&lt;students[name]&lt;&lt;"\n";</w:t>
-      </w:r>
-    </w:p>
-    <w:p>
-      <w:pPr>
-        <w:rPr>
-          <w:lang w:val="en-BS"/>
-        </w:rPr>
-      </w:pPr>
-      <w:r>
-        <w:rPr>
-          <w:lang w:val="en-BS"/>
-        </w:rPr>
-        <w:t>        break;</w:t>
-      </w:r>
-    </w:p>
-    <w:p>
-      <w:pPr>
-        <w:rPr>
-          <w:lang w:val="en-BS"/>
-        </w:rPr>
-      </w:pPr>
-      <w:r>
-        <w:rPr>
-          <w:lang w:val="en-BS"/>
-        </w:rPr>
         <w:t>        }</w:t>
       </w:r>
     </w:p>
@@ -2680,6 +1788,12 @@
       </w:pPr>
     </w:p>
     <w:p>
+      <w:pPr>
+        <w:rPr>
+          <w:b/>
+          <w:bCs/>
+        </w:rPr>
+      </w:pPr>
       <w:r>
         <w:rPr>
           <w:noProof/>
@@ -2721,9 +1835,1253 @@
         </w:drawing>
       </w:r>
     </w:p>
-    <w:p/>
+    <w:p>
+      <w:pPr>
+        <w:pStyle w:val="ListParagraph"/>
+        <w:numPr>
+          <w:ilvl w:val="0"/>
+          <w:numId w:val="1"/>
+        </w:numPr>
+        <w:rPr>
+          <w:b/>
+          <w:bCs/>
+        </w:rPr>
+      </w:pPr>
+      <w:r>
+        <w:rPr>
+          <w:b/>
+          <w:bCs/>
+        </w:rPr>
+        <w:lastRenderedPageBreak/>
+        <w:t>Inheritance Introduction</w:t>
+      </w:r>
+    </w:p>
+    <w:p>
+      <w:pPr>
+        <w:rPr>
+          <w:b/>
+          <w:bCs/>
+        </w:rPr>
+      </w:pPr>
+    </w:p>
+    <w:p>
+      <w:pPr>
+        <w:rPr>
+          <w:lang w:val="en-BS"/>
+        </w:rPr>
+      </w:pPr>
+      <w:r>
+        <w:rPr>
+          <w:lang w:val="en-BS"/>
+        </w:rPr>
+        <w:t>#include &lt;cmath&gt;</w:t>
+      </w:r>
+    </w:p>
+    <w:p>
+      <w:pPr>
+        <w:rPr>
+          <w:lang w:val="en-BS"/>
+        </w:rPr>
+      </w:pPr>
+      <w:r>
+        <w:rPr>
+          <w:lang w:val="en-BS"/>
+        </w:rPr>
+        <w:t>#include &lt;cstdio&gt;</w:t>
+      </w:r>
+    </w:p>
+    <w:p>
+      <w:pPr>
+        <w:rPr>
+          <w:lang w:val="en-BS"/>
+        </w:rPr>
+      </w:pPr>
+      <w:r>
+        <w:rPr>
+          <w:lang w:val="en-BS"/>
+        </w:rPr>
+        <w:t>#include &lt;vector&gt;</w:t>
+      </w:r>
+    </w:p>
+    <w:p>
+      <w:pPr>
+        <w:rPr>
+          <w:lang w:val="en-BS"/>
+        </w:rPr>
+      </w:pPr>
+      <w:r>
+        <w:rPr>
+          <w:lang w:val="en-BS"/>
+        </w:rPr>
+        <w:t>#include &lt;iostream&gt;</w:t>
+      </w:r>
+    </w:p>
+    <w:p>
+      <w:pPr>
+        <w:rPr>
+          <w:lang w:val="en-BS"/>
+        </w:rPr>
+      </w:pPr>
+      <w:r>
+        <w:rPr>
+          <w:lang w:val="en-BS"/>
+        </w:rPr>
+        <w:t>#include &lt;algorithm&gt;</w:t>
+      </w:r>
+    </w:p>
+    <w:p>
+      <w:pPr>
+        <w:rPr>
+          <w:lang w:val="en-BS"/>
+        </w:rPr>
+      </w:pPr>
+      <w:r>
+        <w:rPr>
+          <w:lang w:val="en-BS"/>
+        </w:rPr>
+        <w:t>using namespace std;</w:t>
+      </w:r>
+    </w:p>
+    <w:p>
+      <w:pPr>
+        <w:rPr>
+          <w:lang w:val="en-BS"/>
+        </w:rPr>
+      </w:pPr>
+    </w:p>
+    <w:p>
+      <w:pPr>
+        <w:rPr>
+          <w:lang w:val="en-BS"/>
+        </w:rPr>
+      </w:pPr>
+      <w:r>
+        <w:rPr>
+          <w:lang w:val="en-BS"/>
+        </w:rPr>
+        <w:t>class Triangle{</w:t>
+      </w:r>
+    </w:p>
+    <w:p>
+      <w:pPr>
+        <w:rPr>
+          <w:lang w:val="en-BS"/>
+        </w:rPr>
+      </w:pPr>
+      <w:r>
+        <w:rPr>
+          <w:lang w:val="en-BS"/>
+        </w:rPr>
+        <w:t>    public:</w:t>
+      </w:r>
+    </w:p>
+    <w:p>
+      <w:pPr>
+        <w:rPr>
+          <w:lang w:val="en-BS"/>
+        </w:rPr>
+      </w:pPr>
+      <w:r>
+        <w:rPr>
+          <w:lang w:val="en-BS"/>
+        </w:rPr>
+        <w:t>        void triangle(){</w:t>
+      </w:r>
+    </w:p>
+    <w:p>
+      <w:pPr>
+        <w:rPr>
+          <w:lang w:val="en-BS"/>
+        </w:rPr>
+      </w:pPr>
+      <w:r>
+        <w:rPr>
+          <w:lang w:val="en-BS"/>
+        </w:rPr>
+        <w:t>            cout&lt;&lt;"I am a triangle\n";</w:t>
+      </w:r>
+    </w:p>
+    <w:p>
+      <w:pPr>
+        <w:rPr>
+          <w:lang w:val="en-BS"/>
+        </w:rPr>
+      </w:pPr>
+      <w:r>
+        <w:rPr>
+          <w:lang w:val="en-BS"/>
+        </w:rPr>
+        <w:t>        }</w:t>
+      </w:r>
+    </w:p>
+    <w:p>
+      <w:pPr>
+        <w:rPr>
+          <w:lang w:val="en-BS"/>
+        </w:rPr>
+      </w:pPr>
+      <w:r>
+        <w:rPr>
+          <w:lang w:val="en-BS"/>
+        </w:rPr>
+        <w:t>};</w:t>
+      </w:r>
+    </w:p>
+    <w:p>
+      <w:pPr>
+        <w:rPr>
+          <w:lang w:val="en-BS"/>
+        </w:rPr>
+      </w:pPr>
+    </w:p>
+    <w:p>
+      <w:pPr>
+        <w:rPr>
+          <w:lang w:val="en-BS"/>
+        </w:rPr>
+      </w:pPr>
+      <w:r>
+        <w:rPr>
+          <w:lang w:val="en-BS"/>
+        </w:rPr>
+        <w:t>class Isosceles : public Triangle{</w:t>
+      </w:r>
+    </w:p>
+    <w:p>
+      <w:pPr>
+        <w:rPr>
+          <w:lang w:val="en-BS"/>
+        </w:rPr>
+      </w:pPr>
+      <w:r>
+        <w:rPr>
+          <w:lang w:val="en-BS"/>
+        </w:rPr>
+        <w:t>    public:</w:t>
+      </w:r>
+    </w:p>
+    <w:p>
+      <w:pPr>
+        <w:rPr>
+          <w:lang w:val="en-BS"/>
+        </w:rPr>
+      </w:pPr>
+      <w:r>
+        <w:rPr>
+          <w:lang w:val="en-BS"/>
+        </w:rPr>
+        <w:t>        void isosceles(){</w:t>
+      </w:r>
+    </w:p>
+    <w:p>
+      <w:pPr>
+        <w:rPr>
+          <w:lang w:val="en-BS"/>
+        </w:rPr>
+      </w:pPr>
+      <w:r>
+        <w:rPr>
+          <w:lang w:val="en-BS"/>
+        </w:rPr>
+        <w:t>            cout&lt;&lt;"I am an isosceles triangle\n";</w:t>
+      </w:r>
+    </w:p>
+    <w:p>
+      <w:pPr>
+        <w:rPr>
+          <w:lang w:val="en-BS"/>
+        </w:rPr>
+      </w:pPr>
+      <w:r>
+        <w:rPr>
+          <w:lang w:val="en-BS"/>
+        </w:rPr>
+        <w:t>        }</w:t>
+      </w:r>
+    </w:p>
+    <w:p>
+      <w:pPr>
+        <w:rPr>
+          <w:lang w:val="en-BS"/>
+        </w:rPr>
+      </w:pPr>
+      <w:r>
+        <w:rPr>
+          <w:lang w:val="en-BS"/>
+        </w:rPr>
+        <w:t xml:space="preserve">        </w:t>
+      </w:r>
+      <w:r>
+        <w:rPr>
+          <w:i/>
+          <w:iCs/>
+          <w:lang w:val="en-BS"/>
+        </w:rPr>
+        <w:t>//Write your code here.</w:t>
+      </w:r>
+    </w:p>
+    <w:p>
+      <w:pPr>
+        <w:rPr>
+          <w:lang w:val="en-BS"/>
+        </w:rPr>
+      </w:pPr>
+      <w:r>
+        <w:rPr>
+          <w:lang w:val="en-BS"/>
+        </w:rPr>
+        <w:t>        void description() {</w:t>
+      </w:r>
+    </w:p>
+    <w:p>
+      <w:pPr>
+        <w:rPr>
+          <w:lang w:val="en-BS"/>
+        </w:rPr>
+      </w:pPr>
+      <w:r>
+        <w:rPr>
+          <w:lang w:val="en-BS"/>
+        </w:rPr>
+        <w:t>            cout &lt;&lt; "In an isosceles triangle two sides are equal\n";</w:t>
+      </w:r>
+    </w:p>
+    <w:p>
+      <w:pPr>
+        <w:rPr>
+          <w:lang w:val="en-BS"/>
+        </w:rPr>
+      </w:pPr>
+      <w:r>
+        <w:rPr>
+          <w:lang w:val="en-BS"/>
+        </w:rPr>
+        <w:t>        }</w:t>
+      </w:r>
+    </w:p>
+    <w:p>
+      <w:pPr>
+        <w:rPr>
+          <w:lang w:val="en-BS"/>
+        </w:rPr>
+      </w:pPr>
+      <w:r>
+        <w:rPr>
+          <w:lang w:val="en-BS"/>
+        </w:rPr>
+        <w:t>};</w:t>
+      </w:r>
+    </w:p>
+    <w:p>
+      <w:pPr>
+        <w:rPr>
+          <w:lang w:val="en-BS"/>
+        </w:rPr>
+      </w:pPr>
+    </w:p>
+    <w:p>
+      <w:pPr>
+        <w:rPr>
+          <w:lang w:val="en-BS"/>
+        </w:rPr>
+      </w:pPr>
+      <w:r>
+        <w:rPr>
+          <w:lang w:val="en-BS"/>
+        </w:rPr>
+        <w:t>int main(){</w:t>
+      </w:r>
+    </w:p>
+    <w:p>
+      <w:pPr>
+        <w:rPr>
+          <w:lang w:val="en-BS"/>
+        </w:rPr>
+      </w:pPr>
+      <w:r>
+        <w:rPr>
+          <w:lang w:val="en-BS"/>
+        </w:rPr>
+        <w:t>    Isosceles isc;</w:t>
+      </w:r>
+    </w:p>
+    <w:p>
+      <w:pPr>
+        <w:rPr>
+          <w:lang w:val="en-BS"/>
+        </w:rPr>
+      </w:pPr>
+      <w:r>
+        <w:rPr>
+          <w:lang w:val="en-BS"/>
+        </w:rPr>
+        <w:t>    isc.isosceles();</w:t>
+      </w:r>
+    </w:p>
+    <w:p>
+      <w:pPr>
+        <w:rPr>
+          <w:lang w:val="en-BS"/>
+        </w:rPr>
+      </w:pPr>
+      <w:r>
+        <w:rPr>
+          <w:lang w:val="en-BS"/>
+        </w:rPr>
+        <w:t>    isc.description();</w:t>
+      </w:r>
+    </w:p>
+    <w:p>
+      <w:pPr>
+        <w:rPr>
+          <w:lang w:val="en-BS"/>
+        </w:rPr>
+      </w:pPr>
+      <w:r>
+        <w:rPr>
+          <w:lang w:val="en-BS"/>
+        </w:rPr>
+        <w:lastRenderedPageBreak/>
+        <w:t>    isc.triangle();</w:t>
+      </w:r>
+    </w:p>
+    <w:p>
+      <w:pPr>
+        <w:rPr>
+          <w:lang w:val="en-BS"/>
+        </w:rPr>
+      </w:pPr>
+      <w:r>
+        <w:rPr>
+          <w:lang w:val="en-BS"/>
+        </w:rPr>
+        <w:t>    return 0;</w:t>
+      </w:r>
+    </w:p>
+    <w:p>
+      <w:pPr>
+        <w:rPr>
+          <w:lang w:val="en-BS"/>
+        </w:rPr>
+      </w:pPr>
+      <w:r>
+        <w:rPr>
+          <w:lang w:val="en-BS"/>
+        </w:rPr>
+        <w:t>}</w:t>
+      </w:r>
+    </w:p>
+    <w:p>
+      <w:pPr>
+        <w:rPr>
+          <w:b/>
+          <w:bCs/>
+        </w:rPr>
+      </w:pPr>
+      <w:r>
+        <w:rPr>
+          <w:b/>
+          <w:bCs/>
+        </w:rPr>
+        <w:drawing>
+          <wp:inline distT="0" distB="0" distL="0" distR="0" wp14:anchorId="1A27C305" wp14:editId="60B27BCE">
+            <wp:extent cx="5731510" cy="3016885"/>
+            <wp:effectExtent l="0" t="0" r="2540" b="0"/>
+            <wp:docPr id="1950778794" name="Picture 1"/>
+            <wp:cNvGraphicFramePr>
+              <a:graphicFrameLocks xmlns:a="http://schemas.openxmlformats.org/drawingml/2006/main" noChangeAspect="1"/>
+            </wp:cNvGraphicFramePr>
+            <a:graphic xmlns:a="http://schemas.openxmlformats.org/drawingml/2006/main">
+              <a:graphicData uri="http://schemas.openxmlformats.org/drawingml/2006/picture">
+                <pic:pic xmlns:pic="http://schemas.openxmlformats.org/drawingml/2006/picture">
+                  <pic:nvPicPr>
+                    <pic:cNvPr id="1950778794" name=""/>
+                    <pic:cNvPicPr/>
+                  </pic:nvPicPr>
+                  <pic:blipFill>
+                    <a:blip r:embed="rId10"/>
+                    <a:stretch>
+                      <a:fillRect/>
+                    </a:stretch>
+                  </pic:blipFill>
+                  <pic:spPr>
+                    <a:xfrm>
+                      <a:off x="0" y="0"/>
+                      <a:ext cx="5731510" cy="3016885"/>
+                    </a:xfrm>
+                    <a:prstGeom prst="rect">
+                      <a:avLst/>
+                    </a:prstGeom>
+                  </pic:spPr>
+                </pic:pic>
+              </a:graphicData>
+            </a:graphic>
+          </wp:inline>
+        </w:drawing>
+      </w:r>
+    </w:p>
+    <w:p>
+      <w:pPr>
+        <w:rPr>
+          <w:b/>
+          <w:bCs/>
+        </w:rPr>
+      </w:pPr>
+    </w:p>
+    <w:p>
+      <w:pPr>
+        <w:rPr>
+          <w:b/>
+          <w:bCs/>
+        </w:rPr>
+      </w:pPr>
+      <w:r>
+        <w:rPr>
+          <w:b/>
+          <w:bCs/>
+        </w:rPr>
+        <w:br w:type="page"/>
+      </w:r>
+    </w:p>
+    <w:p>
+      <w:pPr>
+        <w:pStyle w:val="ListParagraph"/>
+        <w:numPr>
+          <w:ilvl w:val="0"/>
+          <w:numId w:val="1"/>
+        </w:numPr>
+        <w:rPr>
+          <w:b/>
+          <w:bCs/>
+        </w:rPr>
+      </w:pPr>
+      <w:r>
+        <w:rPr>
+          <w:b/>
+          <w:bCs/>
+        </w:rPr>
+        <w:lastRenderedPageBreak/>
+        <w:t>Rectangle Area</w:t>
+      </w:r>
+    </w:p>
+    <w:p>
+      <w:pPr>
+        <w:rPr>
+          <w:b/>
+          <w:bCs/>
+        </w:rPr>
+      </w:pPr>
+    </w:p>
+    <w:p>
+      <w:pPr>
+        <w:rPr>
+          <w:lang w:val="en-BS"/>
+        </w:rPr>
+      </w:pPr>
+      <w:r>
+        <w:rPr>
+          <w:lang w:val="en-BS"/>
+        </w:rPr>
+        <w:t>#include &lt;iostream&gt;</w:t>
+      </w:r>
+    </w:p>
+    <w:p>
+      <w:pPr>
+        <w:rPr>
+          <w:lang w:val="en-BS"/>
+        </w:rPr>
+      </w:pPr>
+    </w:p>
+    <w:p>
+      <w:pPr>
+        <w:rPr>
+          <w:lang w:val="en-BS"/>
+        </w:rPr>
+      </w:pPr>
+      <w:r>
+        <w:rPr>
+          <w:lang w:val="en-BS"/>
+        </w:rPr>
+        <w:t>using namespace std;</w:t>
+      </w:r>
+    </w:p>
+    <w:p>
+      <w:pPr>
+        <w:rPr>
+          <w:lang w:val="en-BS"/>
+        </w:rPr>
+      </w:pPr>
+      <w:r>
+        <w:rPr>
+          <w:i/>
+          <w:iCs/>
+          <w:lang w:val="en-BS"/>
+        </w:rPr>
+        <w:t>/*</w:t>
+      </w:r>
+    </w:p>
+    <w:p>
+      <w:pPr>
+        <w:rPr>
+          <w:lang w:val="en-BS"/>
+        </w:rPr>
+      </w:pPr>
+      <w:r>
+        <w:rPr>
+          <w:i/>
+          <w:iCs/>
+          <w:lang w:val="en-BS"/>
+        </w:rPr>
+        <w:t> * Create classes Rectangle and RectangleArea</w:t>
+      </w:r>
+    </w:p>
+    <w:p>
+      <w:pPr>
+        <w:rPr>
+          <w:lang w:val="en-BS"/>
+        </w:rPr>
+      </w:pPr>
+      <w:r>
+        <w:rPr>
+          <w:i/>
+          <w:iCs/>
+          <w:lang w:val="en-BS"/>
+        </w:rPr>
+        <w:t> */</w:t>
+      </w:r>
+    </w:p>
+    <w:p>
+      <w:pPr>
+        <w:rPr>
+          <w:lang w:val="en-BS"/>
+        </w:rPr>
+      </w:pPr>
+    </w:p>
+    <w:p>
+      <w:pPr>
+        <w:rPr>
+          <w:lang w:val="en-BS"/>
+        </w:rPr>
+      </w:pPr>
+      <w:r>
+        <w:rPr>
+          <w:lang w:val="en-BS"/>
+        </w:rPr>
+        <w:t>class Rectangle{</w:t>
+      </w:r>
+    </w:p>
+    <w:p>
+      <w:pPr>
+        <w:rPr>
+          <w:lang w:val="en-BS"/>
+        </w:rPr>
+      </w:pPr>
+      <w:r>
+        <w:rPr>
+          <w:lang w:val="en-BS"/>
+        </w:rPr>
+        <w:t>    public:</w:t>
+      </w:r>
+    </w:p>
+    <w:p>
+      <w:pPr>
+        <w:rPr>
+          <w:lang w:val="en-BS"/>
+        </w:rPr>
+      </w:pPr>
+      <w:r>
+        <w:rPr>
+          <w:lang w:val="en-BS"/>
+        </w:rPr>
+        <w:t>    int height,width;</w:t>
+      </w:r>
+    </w:p>
+    <w:p>
+      <w:pPr>
+        <w:rPr>
+          <w:lang w:val="en-BS"/>
+        </w:rPr>
+      </w:pPr>
+      <w:r>
+        <w:rPr>
+          <w:lang w:val="en-BS"/>
+        </w:rPr>
+        <w:t>    void display(){</w:t>
+      </w:r>
+    </w:p>
+    <w:p>
+      <w:pPr>
+        <w:rPr>
+          <w:lang w:val="en-BS"/>
+        </w:rPr>
+      </w:pPr>
+      <w:r>
+        <w:rPr>
+          <w:lang w:val="en-BS"/>
+        </w:rPr>
+        <w:t>        cout&lt;&lt;width&lt;&lt;" "&lt;&lt;height&lt;&lt;endl;</w:t>
+      </w:r>
+    </w:p>
+    <w:p>
+      <w:pPr>
+        <w:rPr>
+          <w:lang w:val="en-BS"/>
+        </w:rPr>
+      </w:pPr>
+      <w:r>
+        <w:rPr>
+          <w:lang w:val="en-BS"/>
+        </w:rPr>
+        <w:t>    }</w:t>
+      </w:r>
+    </w:p>
+    <w:p>
+      <w:pPr>
+        <w:rPr>
+          <w:lang w:val="en-BS"/>
+        </w:rPr>
+      </w:pPr>
+      <w:r>
+        <w:rPr>
+          <w:lang w:val="en-BS"/>
+        </w:rPr>
+        <w:t>};</w:t>
+      </w:r>
+    </w:p>
+    <w:p>
+      <w:pPr>
+        <w:rPr>
+          <w:lang w:val="en-BS"/>
+        </w:rPr>
+      </w:pPr>
+      <w:r>
+        <w:rPr>
+          <w:lang w:val="en-BS"/>
+        </w:rPr>
+        <w:t>class RectangleArea: public Rectangle{</w:t>
+      </w:r>
+    </w:p>
+    <w:p>
+      <w:pPr>
+        <w:rPr>
+          <w:lang w:val="en-BS"/>
+        </w:rPr>
+      </w:pPr>
+      <w:r>
+        <w:rPr>
+          <w:lang w:val="en-BS"/>
+        </w:rPr>
+        <w:t>    public:</w:t>
+      </w:r>
+    </w:p>
+    <w:p>
+      <w:pPr>
+        <w:rPr>
+          <w:lang w:val="en-BS"/>
+        </w:rPr>
+      </w:pPr>
+      <w:r>
+        <w:rPr>
+          <w:lang w:val="en-BS"/>
+        </w:rPr>
+        <w:t>    void read_input(){</w:t>
+      </w:r>
+    </w:p>
+    <w:p>
+      <w:pPr>
+        <w:rPr>
+          <w:lang w:val="en-BS"/>
+        </w:rPr>
+      </w:pPr>
+      <w:r>
+        <w:rPr>
+          <w:lang w:val="en-BS"/>
+        </w:rPr>
+        <w:t>        cin&gt;&gt;width&gt;&gt;height;</w:t>
+      </w:r>
+    </w:p>
+    <w:p>
+      <w:pPr>
+        <w:rPr>
+          <w:lang w:val="en-BS"/>
+        </w:rPr>
+      </w:pPr>
+      <w:r>
+        <w:rPr>
+          <w:lang w:val="en-BS"/>
+        </w:rPr>
+        <w:t>    }</w:t>
+      </w:r>
+    </w:p>
+    <w:p>
+      <w:pPr>
+        <w:rPr>
+          <w:lang w:val="en-BS"/>
+        </w:rPr>
+      </w:pPr>
+      <w:r>
+        <w:rPr>
+          <w:lang w:val="en-BS"/>
+        </w:rPr>
+        <w:t>    void display(){</w:t>
+      </w:r>
+    </w:p>
+    <w:p>
+      <w:pPr>
+        <w:rPr>
+          <w:lang w:val="en-BS"/>
+        </w:rPr>
+      </w:pPr>
+      <w:r>
+        <w:rPr>
+          <w:lang w:val="en-BS"/>
+        </w:rPr>
+        <w:t>        cout&lt;&lt;(width*height);</w:t>
+      </w:r>
+    </w:p>
+    <w:p>
+      <w:pPr>
+        <w:rPr>
+          <w:lang w:val="en-BS"/>
+        </w:rPr>
+      </w:pPr>
+      <w:r>
+        <w:rPr>
+          <w:lang w:val="en-BS"/>
+        </w:rPr>
+        <w:t>    }</w:t>
+      </w:r>
+    </w:p>
+    <w:p>
+      <w:pPr>
+        <w:rPr>
+          <w:lang w:val="en-BS"/>
+        </w:rPr>
+      </w:pPr>
+      <w:r>
+        <w:rPr>
+          <w:lang w:val="en-BS"/>
+        </w:rPr>
+        <w:t>};</w:t>
+      </w:r>
+    </w:p>
+    <w:p>
+      <w:pPr>
+        <w:rPr>
+          <w:lang w:val="en-BS"/>
+        </w:rPr>
+      </w:pPr>
+    </w:p>
+    <w:p>
+      <w:pPr>
+        <w:rPr>
+          <w:lang w:val="en-BS"/>
+        </w:rPr>
+      </w:pPr>
+      <w:r>
+        <w:rPr>
+          <w:lang w:val="en-BS"/>
+        </w:rPr>
+        <w:t>int main()</w:t>
+      </w:r>
+    </w:p>
+    <w:p>
+      <w:pPr>
+        <w:rPr>
+          <w:lang w:val="en-BS"/>
+        </w:rPr>
+      </w:pPr>
+      <w:r>
+        <w:rPr>
+          <w:lang w:val="en-BS"/>
+        </w:rPr>
+        <w:t>{</w:t>
+      </w:r>
+    </w:p>
+    <w:p>
+      <w:pPr>
+        <w:rPr>
+          <w:lang w:val="en-BS"/>
+        </w:rPr>
+      </w:pPr>
+      <w:r>
+        <w:rPr>
+          <w:lang w:val="en-BS"/>
+        </w:rPr>
+        <w:t xml:space="preserve">    </w:t>
+      </w:r>
+      <w:r>
+        <w:rPr>
+          <w:i/>
+          <w:iCs/>
+          <w:lang w:val="en-BS"/>
+        </w:rPr>
+        <w:t>/*</w:t>
+      </w:r>
+    </w:p>
+    <w:p>
+      <w:pPr>
+        <w:rPr>
+          <w:lang w:val="en-BS"/>
+        </w:rPr>
+      </w:pPr>
+      <w:r>
+        <w:rPr>
+          <w:i/>
+          <w:iCs/>
+          <w:lang w:val="en-BS"/>
+        </w:rPr>
+        <w:t>     * Declare a RectangleArea object</w:t>
+      </w:r>
+    </w:p>
+    <w:p>
+      <w:pPr>
+        <w:rPr>
+          <w:lang w:val="en-BS"/>
+        </w:rPr>
+      </w:pPr>
+      <w:r>
+        <w:rPr>
+          <w:i/>
+          <w:iCs/>
+          <w:lang w:val="en-BS"/>
+        </w:rPr>
+        <w:t>     */</w:t>
+      </w:r>
+    </w:p>
+    <w:p>
+      <w:pPr>
+        <w:rPr>
+          <w:lang w:val="en-BS"/>
+        </w:rPr>
+      </w:pPr>
+      <w:r>
+        <w:rPr>
+          <w:lang w:val="en-BS"/>
+        </w:rPr>
+        <w:lastRenderedPageBreak/>
+        <w:t>    RectangleArea r_area;</w:t>
+      </w:r>
+    </w:p>
+    <w:p>
+      <w:pPr>
+        <w:rPr>
+          <w:lang w:val="en-BS"/>
+        </w:rPr>
+      </w:pPr>
+      <w:r>
+        <w:rPr>
+          <w:lang w:val="en-BS"/>
+        </w:rPr>
+        <w:t xml:space="preserve">    </w:t>
+      </w:r>
+    </w:p>
+    <w:p>
+      <w:pPr>
+        <w:rPr>
+          <w:lang w:val="en-BS"/>
+        </w:rPr>
+      </w:pPr>
+      <w:r>
+        <w:rPr>
+          <w:lang w:val="en-BS"/>
+        </w:rPr>
+        <w:t xml:space="preserve">    </w:t>
+      </w:r>
+      <w:r>
+        <w:rPr>
+          <w:i/>
+          <w:iCs/>
+          <w:lang w:val="en-BS"/>
+        </w:rPr>
+        <w:t>/*</w:t>
+      </w:r>
+    </w:p>
+    <w:p>
+      <w:pPr>
+        <w:rPr>
+          <w:lang w:val="en-BS"/>
+        </w:rPr>
+      </w:pPr>
+      <w:r>
+        <w:rPr>
+          <w:i/>
+          <w:iCs/>
+          <w:lang w:val="en-BS"/>
+        </w:rPr>
+        <w:t>     * Read the width and height</w:t>
+      </w:r>
+    </w:p>
+    <w:p>
+      <w:pPr>
+        <w:rPr>
+          <w:lang w:val="en-BS"/>
+        </w:rPr>
+      </w:pPr>
+      <w:r>
+        <w:rPr>
+          <w:i/>
+          <w:iCs/>
+          <w:lang w:val="en-BS"/>
+        </w:rPr>
+        <w:t>     */</w:t>
+      </w:r>
+    </w:p>
+    <w:p>
+      <w:pPr>
+        <w:rPr>
+          <w:lang w:val="en-BS"/>
+        </w:rPr>
+      </w:pPr>
+      <w:r>
+        <w:rPr>
+          <w:lang w:val="en-BS"/>
+        </w:rPr>
+        <w:t>    r_area.read_input();</w:t>
+      </w:r>
+    </w:p>
+    <w:p>
+      <w:pPr>
+        <w:rPr>
+          <w:lang w:val="en-BS"/>
+        </w:rPr>
+      </w:pPr>
+      <w:r>
+        <w:rPr>
+          <w:lang w:val="en-BS"/>
+        </w:rPr>
+        <w:t xml:space="preserve">    </w:t>
+      </w:r>
+    </w:p>
+    <w:p>
+      <w:pPr>
+        <w:rPr>
+          <w:lang w:val="en-BS"/>
+        </w:rPr>
+      </w:pPr>
+      <w:r>
+        <w:rPr>
+          <w:lang w:val="en-BS"/>
+        </w:rPr>
+        <w:t xml:space="preserve">    </w:t>
+      </w:r>
+      <w:r>
+        <w:rPr>
+          <w:i/>
+          <w:iCs/>
+          <w:lang w:val="en-BS"/>
+        </w:rPr>
+        <w:t>/*</w:t>
+      </w:r>
+    </w:p>
+    <w:p>
+      <w:pPr>
+        <w:rPr>
+          <w:lang w:val="en-BS"/>
+        </w:rPr>
+      </w:pPr>
+      <w:r>
+        <w:rPr>
+          <w:i/>
+          <w:iCs/>
+          <w:lang w:val="en-BS"/>
+        </w:rPr>
+        <w:t>     * Print the width and height</w:t>
+      </w:r>
+    </w:p>
+    <w:p>
+      <w:pPr>
+        <w:rPr>
+          <w:lang w:val="en-BS"/>
+        </w:rPr>
+      </w:pPr>
+      <w:r>
+        <w:rPr>
+          <w:i/>
+          <w:iCs/>
+          <w:lang w:val="en-BS"/>
+        </w:rPr>
+        <w:t>     */</w:t>
+      </w:r>
+    </w:p>
+    <w:p>
+      <w:pPr>
+        <w:rPr>
+          <w:lang w:val="en-BS"/>
+        </w:rPr>
+      </w:pPr>
+      <w:r>
+        <w:rPr>
+          <w:lang w:val="en-BS"/>
+        </w:rPr>
+        <w:t>    r_area.Rectangle::display();</w:t>
+      </w:r>
+    </w:p>
+    <w:p>
+      <w:pPr>
+        <w:rPr>
+          <w:lang w:val="en-BS"/>
+        </w:rPr>
+      </w:pPr>
+      <w:r>
+        <w:rPr>
+          <w:lang w:val="en-BS"/>
+        </w:rPr>
+        <w:t xml:space="preserve">    </w:t>
+      </w:r>
+    </w:p>
+    <w:p>
+      <w:pPr>
+        <w:rPr>
+          <w:lang w:val="en-BS"/>
+        </w:rPr>
+      </w:pPr>
+      <w:r>
+        <w:rPr>
+          <w:lang w:val="en-BS"/>
+        </w:rPr>
+        <w:t xml:space="preserve">    </w:t>
+      </w:r>
+      <w:r>
+        <w:rPr>
+          <w:i/>
+          <w:iCs/>
+          <w:lang w:val="en-BS"/>
+        </w:rPr>
+        <w:t>/*</w:t>
+      </w:r>
+    </w:p>
+    <w:p>
+      <w:pPr>
+        <w:rPr>
+          <w:lang w:val="en-BS"/>
+        </w:rPr>
+      </w:pPr>
+      <w:r>
+        <w:rPr>
+          <w:i/>
+          <w:iCs/>
+          <w:lang w:val="en-BS"/>
+        </w:rPr>
+        <w:t>     * Print the area</w:t>
+      </w:r>
+    </w:p>
+    <w:p>
+      <w:pPr>
+        <w:rPr>
+          <w:lang w:val="en-BS"/>
+        </w:rPr>
+      </w:pPr>
+      <w:r>
+        <w:rPr>
+          <w:i/>
+          <w:iCs/>
+          <w:lang w:val="en-BS"/>
+        </w:rPr>
+        <w:t>     */</w:t>
+      </w:r>
+    </w:p>
+    <w:p>
+      <w:pPr>
+        <w:rPr>
+          <w:lang w:val="en-BS"/>
+        </w:rPr>
+      </w:pPr>
+      <w:r>
+        <w:rPr>
+          <w:lang w:val="en-BS"/>
+        </w:rPr>
+        <w:t>    r_area.display();</w:t>
+      </w:r>
+    </w:p>
+    <w:p>
+      <w:pPr>
+        <w:rPr>
+          <w:lang w:val="en-BS"/>
+        </w:rPr>
+      </w:pPr>
+      <w:r>
+        <w:rPr>
+          <w:lang w:val="en-BS"/>
+        </w:rPr>
+        <w:t xml:space="preserve">    </w:t>
+      </w:r>
+    </w:p>
+    <w:p>
+      <w:pPr>
+        <w:rPr>
+          <w:lang w:val="en-BS"/>
+        </w:rPr>
+      </w:pPr>
+      <w:r>
+        <w:rPr>
+          <w:lang w:val="en-BS"/>
+        </w:rPr>
+        <w:t>    return 0;</w:t>
+      </w:r>
+    </w:p>
+    <w:p>
+      <w:pPr>
+        <w:rPr>
+          <w:lang w:val="en-BS"/>
+        </w:rPr>
+      </w:pPr>
+      <w:r>
+        <w:rPr>
+          <w:lang w:val="en-BS"/>
+        </w:rPr>
+        <w:t>}</w:t>
+      </w:r>
+    </w:p>
+    <w:p>
+      <w:pPr>
+        <w:rPr>
+          <w:lang w:val="en-US"/>
+        </w:rPr>
+      </w:pPr>
+      <w:r>
+        <w:rPr>
+          <w:lang w:val="en-US"/>
+        </w:rPr>
+        <w:drawing>
+          <wp:inline distT="0" distB="0" distL="0" distR="0" wp14:anchorId="64AFEEF6" wp14:editId="4614F8A2">
+            <wp:extent cx="5731510" cy="3089910"/>
+            <wp:effectExtent l="0" t="0" r="2540" b="0"/>
+            <wp:docPr id="108129952" name="Picture 1"/>
+            <wp:cNvGraphicFramePr>
+              <a:graphicFrameLocks xmlns:a="http://schemas.openxmlformats.org/drawingml/2006/main" noChangeAspect="1"/>
+            </wp:cNvGraphicFramePr>
+            <a:graphic xmlns:a="http://schemas.openxmlformats.org/drawingml/2006/main">
+              <a:graphicData uri="http://schemas.openxmlformats.org/drawingml/2006/picture">
+                <pic:pic xmlns:pic="http://schemas.openxmlformats.org/drawingml/2006/picture">
+                  <pic:nvPicPr>
+                    <pic:cNvPr id="108129952" name=""/>
+                    <pic:cNvPicPr/>
+                  </pic:nvPicPr>
+                  <pic:blipFill>
+                    <a:blip r:embed="rId11"/>
+                    <a:stretch>
+                      <a:fillRect/>
+                    </a:stretch>
+                  </pic:blipFill>
+                  <pic:spPr>
+                    <a:xfrm>
+                      <a:off x="0" y="0"/>
+                      <a:ext cx="5731510" cy="3089910"/>
+                    </a:xfrm>
+                    <a:prstGeom prst="rect">
+                      <a:avLst/>
+                    </a:prstGeom>
+                  </pic:spPr>
+                </pic:pic>
+              </a:graphicData>
+            </a:graphic>
+          </wp:inline>
+        </w:drawing>
+      </w:r>
+    </w:p>
     <w:sectPr>
-      <w:headerReference w:type="default" r:id="rId10"/>
+      <w:headerReference w:type="default" r:id="rId12"/>
       <w:pgSz w:w="11906" w:h="16838"/>
       <w:pgMar w:top="1440" w:right="1440" w:bottom="1440" w:left="1440" w:header="708" w:footer="708" w:gutter="0"/>
       <w:cols w:space="708"/>

</xml_diff>